<commit_message>
Add images in text. And text for experiments
</commit_message>
<xml_diff>
--- a/Предзащита.docx
+++ b/Предзащита.docx
@@ -722,6 +722,7 @@
           <w:effect w:val="none"/>
           <w:lang w:val="ru-RU"/>
         </w:rPr>
+        <w:t xml:space="preserve">  </w:t>
       </w:r>
     </w:p>
     <w:p>
@@ -935,11 +936,7 @@
       <w:pPr>
         <w:pStyle w:val="TextBody"/>
         <w:jc w:val="left"/>
-        <w:rPr>
-          <w:rFonts w:ascii="Bitstream Vera Sans" w:hAnsi="Bitstream Vera Sans"/>
-          <w:sz w:val="20"/>
-          <w:szCs w:val="20"/>
-        </w:rPr>
+        <w:rPr/>
       </w:pPr>
       <w:r>
         <w:rPr>
@@ -1086,18 +1083,10 @@
         <w:pStyle w:val="TextBody"/>
         <w:spacing w:before="0" w:after="140"/>
         <w:jc w:val="left"/>
-        <w:rPr>
-          <w:rFonts w:ascii="Bitstream Vera Sans" w:hAnsi="Bitstream Vera Sans"/>
-          <w:sz w:val="20"/>
-          <w:szCs w:val="20"/>
-        </w:rPr>
-      </w:pPr>
-      <w:r>
-        <w:rPr>
-          <w:rFonts w:ascii="Bitstream Vera Sans" w:hAnsi="Bitstream Vera Sans"/>
-          <w:sz w:val="20"/>
-          <w:szCs w:val="20"/>
-        </w:rPr>
+        <w:rPr/>
+      </w:pPr>
+      <w:r>
+        <w:rPr/>
       </w:r>
     </w:p>
     <w:sectPr>
@@ -1120,6 +1109,7 @@
       <w:rPr>
         <w:rFonts w:ascii="Liberation Serif" w:hAnsi="Liberation Serif" w:eastAsia="Noto Sans CJK SC" w:cs="Lohit Devanagari"/>
         <w:kern w:val="2"/>
+        <w:sz w:val="20"/>
         <w:szCs w:val="24"/>
         <w:lang w:val="ru-RU" w:eastAsia="zh-CN" w:bidi="hi-IN"/>
       </w:rPr>

</xml_diff>